<commit_message>
add analysis on db2
</commit_message>
<xml_diff>
--- a/IR/project2/report.docx
+++ b/IR/project2/report.docx
@@ -155,21 +155,7 @@
         <w:rPr>
           <w:rFonts w:ascii="Times New Roman" w:hAnsi="Times New Roman" w:cs="Times New Roman"/>
         </w:rPr>
-        <w:t xml:space="preserve">Language Model with </w:t>
-      </w:r>
-      <w:proofErr w:type="spellStart"/>
-      <w:r>
-        <w:rPr>
-          <w:rFonts w:ascii="Times New Roman" w:hAnsi="Times New Roman" w:cs="Times New Roman"/>
-        </w:rPr>
-        <w:t>Jelinek</w:t>
-      </w:r>
-      <w:proofErr w:type="spellEnd"/>
-      <w:r>
-        <w:rPr>
-          <w:rFonts w:ascii="Times New Roman" w:hAnsi="Times New Roman" w:cs="Times New Roman"/>
-        </w:rPr>
-        <w:t>-Mercer smoothing</w:t>
+        <w:t>Language Model with Jelinek-Mercer smoothing</w:t>
       </w:r>
     </w:p>
     <w:p>
@@ -246,19 +232,11 @@
           <w:rFonts w:ascii="Times New Roman" w:hAnsi="Times New Roman" w:cs="Times New Roman"/>
         </w:rPr>
       </w:pPr>
-      <w:proofErr w:type="gramStart"/>
-      <w:r>
-        <w:rPr>
-          <w:rFonts w:ascii="Times New Roman" w:hAnsi="Times New Roman" w:cs="Times New Roman"/>
-        </w:rPr>
-        <w:t>doclist.txt</w:t>
-      </w:r>
-      <w:proofErr w:type="gramEnd"/>
-      <w:r>
-        <w:rPr>
-          <w:rFonts w:ascii="Times New Roman" w:hAnsi="Times New Roman" w:cs="Times New Roman"/>
-        </w:rPr>
-        <w:t>: a file that mapping the interval representation of documents with external representation.</w:t>
+      <w:r>
+        <w:rPr>
+          <w:rFonts w:ascii="Times New Roman" w:hAnsi="Times New Roman" w:cs="Times New Roman"/>
+        </w:rPr>
+        <w:t>doclist.txt: a file that mapping the interval representation of documents with external representation.</w:t>
       </w:r>
     </w:p>
     <w:p>
@@ -620,21 +598,7 @@
               <w:rPr>
                 <w:rFonts w:ascii="Times New Roman" w:hAnsi="Times New Roman" w:cs="Times New Roman"/>
               </w:rPr>
-              <w:t xml:space="preserve">Max likelihood with </w:t>
-            </w:r>
-            <w:proofErr w:type="spellStart"/>
-            <w:r>
-              <w:rPr>
-                <w:rFonts w:ascii="Times New Roman" w:hAnsi="Times New Roman" w:cs="Times New Roman"/>
-              </w:rPr>
-              <w:t>Jelinek</w:t>
-            </w:r>
-            <w:proofErr w:type="spellEnd"/>
-            <w:r>
-              <w:rPr>
-                <w:rFonts w:ascii="Times New Roman" w:hAnsi="Times New Roman" w:cs="Times New Roman"/>
-              </w:rPr>
-              <w:t>-Mercer</w:t>
+              <w:t>Max likelihood with Jelinek-Mercer</w:t>
             </w:r>
           </w:p>
         </w:tc>
@@ -728,21 +692,7 @@
         <w:rPr>
           <w:rFonts w:ascii="Times New Roman" w:hAnsi="Times New Roman" w:cs="Times New Roman"/>
         </w:rPr>
-        <w:t xml:space="preserve"> Mapping between </w:t>
-      </w:r>
-      <w:proofErr w:type="spellStart"/>
-      <w:r>
-        <w:rPr>
-          <w:rFonts w:ascii="Times New Roman" w:hAnsi="Times New Roman" w:cs="Times New Roman"/>
-        </w:rPr>
-        <w:t>model_id</w:t>
-      </w:r>
-      <w:proofErr w:type="spellEnd"/>
-      <w:r>
-        <w:rPr>
-          <w:rFonts w:ascii="Times New Roman" w:hAnsi="Times New Roman" w:cs="Times New Roman"/>
-        </w:rPr>
-        <w:t xml:space="preserve"> and model</w:t>
+        <w:t xml:space="preserve"> Mapping between model_id and model</w:t>
       </w:r>
     </w:p>
     <w:p>
@@ -996,19 +946,11 @@
           <w:rFonts w:ascii="Times New Roman" w:hAnsi="Times New Roman" w:cs="Times New Roman"/>
         </w:rPr>
       </w:pPr>
-      <w:proofErr w:type="spellStart"/>
-      <w:r>
-        <w:rPr>
-          <w:rFonts w:ascii="Times New Roman" w:hAnsi="Times New Roman" w:cs="Times New Roman"/>
-        </w:rPr>
-        <w:t>Resouces</w:t>
-      </w:r>
-      <w:proofErr w:type="spellEnd"/>
-      <w:r>
-        <w:rPr>
-          <w:rFonts w:ascii="Times New Roman" w:hAnsi="Times New Roman" w:cs="Times New Roman"/>
-        </w:rPr>
-        <w:t xml:space="preserve">: contains the information about the database, document mapping, stemming </w:t>
+      <w:r>
+        <w:rPr>
+          <w:rFonts w:ascii="Times New Roman" w:hAnsi="Times New Roman" w:cs="Times New Roman"/>
+        </w:rPr>
+        <w:t xml:space="preserve">Resouces: contains the information about the database, document mapping, stemming </w:t>
       </w:r>
       <w:r>
         <w:rPr>
@@ -1047,39 +989,17 @@
           <w:rFonts w:ascii="Times New Roman" w:hAnsi="Times New Roman" w:cs="Times New Roman"/>
         </w:rPr>
       </w:pPr>
-      <w:proofErr w:type="spellStart"/>
-      <w:r>
-        <w:rPr>
-          <w:rFonts w:ascii="Times New Roman" w:hAnsi="Times New Roman" w:cs="Times New Roman"/>
-        </w:rPr>
-        <w:t>InvertList</w:t>
-      </w:r>
-      <w:proofErr w:type="spellEnd"/>
-      <w:r>
-        <w:rPr>
-          <w:rFonts w:ascii="Times New Roman" w:hAnsi="Times New Roman" w:cs="Times New Roman"/>
-        </w:rPr>
-        <w:t>: A bean class contains information got from Lemur web interface.</w:t>
-      </w:r>
-      <w:r>
-        <w:rPr>
-          <w:rFonts w:ascii="Times New Roman" w:hAnsi="Times New Roman" w:cs="Times New Roman"/>
-        </w:rPr>
-        <w:t xml:space="preserve"> Each </w:t>
-      </w:r>
-      <w:proofErr w:type="spellStart"/>
-      <w:r>
-        <w:rPr>
-          <w:rFonts w:ascii="Times New Roman" w:hAnsi="Times New Roman" w:cs="Times New Roman"/>
-        </w:rPr>
-        <w:t>InvertList</w:t>
-      </w:r>
-      <w:proofErr w:type="spellEnd"/>
-      <w:r>
-        <w:rPr>
-          <w:rFonts w:ascii="Times New Roman" w:hAnsi="Times New Roman" w:cs="Times New Roman"/>
-        </w:rPr>
-        <w:t xml:space="preserve"> mapping to a term</w:t>
+      <w:r>
+        <w:rPr>
+          <w:rFonts w:ascii="Times New Roman" w:hAnsi="Times New Roman" w:cs="Times New Roman"/>
+        </w:rPr>
+        <w:t>InvertList: A bean class contains information got from Lemur web interface.</w:t>
+      </w:r>
+      <w:r>
+        <w:rPr>
+          <w:rFonts w:ascii="Times New Roman" w:hAnsi="Times New Roman" w:cs="Times New Roman"/>
+        </w:rPr>
+        <w:t xml:space="preserve"> Each InvertList mapping to a term</w:t>
       </w:r>
       <w:r>
         <w:rPr>
@@ -1100,33 +1020,11 @@
           <w:rFonts w:ascii="Times New Roman" w:hAnsi="Times New Roman" w:cs="Times New Roman"/>
         </w:rPr>
       </w:pPr>
-      <w:proofErr w:type="spellStart"/>
-      <w:r>
-        <w:rPr>
-          <w:rFonts w:ascii="Times New Roman" w:hAnsi="Times New Roman" w:cs="Times New Roman"/>
-        </w:rPr>
-        <w:t>InvertListParser</w:t>
-      </w:r>
-      <w:proofErr w:type="spellEnd"/>
-      <w:r>
-        <w:rPr>
-          <w:rFonts w:ascii="Times New Roman" w:hAnsi="Times New Roman" w:cs="Times New Roman"/>
-        </w:rPr>
-        <w:t xml:space="preserve">: send request to the web interface and parse the response content to </w:t>
-      </w:r>
-      <w:proofErr w:type="spellStart"/>
-      <w:r>
-        <w:rPr>
-          <w:rFonts w:ascii="Times New Roman" w:hAnsi="Times New Roman" w:cs="Times New Roman"/>
-        </w:rPr>
-        <w:t>InvertList</w:t>
-      </w:r>
-      <w:proofErr w:type="spellEnd"/>
-      <w:r>
-        <w:rPr>
-          <w:rFonts w:ascii="Times New Roman" w:hAnsi="Times New Roman" w:cs="Times New Roman"/>
-        </w:rPr>
-        <w:t>.</w:t>
+      <w:r>
+        <w:rPr>
+          <w:rFonts w:ascii="Times New Roman" w:hAnsi="Times New Roman" w:cs="Times New Roman"/>
+        </w:rPr>
+        <w:t>InvertListParser: send request to the web interface and parse the response content to InvertList.</w:t>
       </w:r>
     </w:p>
     <w:p>
@@ -1172,19 +1070,11 @@
           <w:rFonts w:ascii="Times New Roman" w:hAnsi="Times New Roman" w:cs="Times New Roman"/>
         </w:rPr>
       </w:pPr>
-      <w:proofErr w:type="spellStart"/>
-      <w:r>
-        <w:rPr>
-          <w:rFonts w:ascii="Times New Roman" w:hAnsi="Times New Roman" w:cs="Times New Roman"/>
-        </w:rPr>
-        <w:t>QueryParser</w:t>
-      </w:r>
-      <w:proofErr w:type="spellEnd"/>
-      <w:r>
-        <w:rPr>
-          <w:rFonts w:ascii="Times New Roman" w:hAnsi="Times New Roman" w:cs="Times New Roman"/>
-        </w:rPr>
-        <w:t>: Parse the given query file to Query, remove the stop words and replace words to stemming terms.</w:t>
+      <w:r>
+        <w:rPr>
+          <w:rFonts w:ascii="Times New Roman" w:hAnsi="Times New Roman" w:cs="Times New Roman"/>
+        </w:rPr>
+        <w:t>QueryParser: Parse the given query file to Query, remove the stop words and replace words to stemming terms.</w:t>
       </w:r>
     </w:p>
     <w:p>
@@ -1264,35 +1154,7 @@
         <w:rPr>
           <w:rFonts w:ascii="Times New Roman" w:hAnsi="Times New Roman" w:cs="Times New Roman"/>
         </w:rPr>
-        <w:t xml:space="preserve">OKTF, OKTFIDF, </w:t>
-      </w:r>
-      <w:proofErr w:type="spellStart"/>
-      <w:r>
-        <w:rPr>
-          <w:rFonts w:ascii="Times New Roman" w:hAnsi="Times New Roman" w:cs="Times New Roman"/>
-        </w:rPr>
-        <w:t>MaxLikelihood</w:t>
-      </w:r>
-      <w:proofErr w:type="spellEnd"/>
-      <w:r>
-        <w:rPr>
-          <w:rFonts w:ascii="Times New Roman" w:hAnsi="Times New Roman" w:cs="Times New Roman"/>
-        </w:rPr>
-        <w:t xml:space="preserve">, </w:t>
-      </w:r>
-      <w:proofErr w:type="spellStart"/>
-      <w:r>
-        <w:rPr>
-          <w:rFonts w:ascii="Times New Roman" w:hAnsi="Times New Roman" w:cs="Times New Roman"/>
-        </w:rPr>
-        <w:t>JelinekMercer</w:t>
-      </w:r>
-      <w:proofErr w:type="spellEnd"/>
-      <w:r>
-        <w:rPr>
-          <w:rFonts w:ascii="Times New Roman" w:hAnsi="Times New Roman" w:cs="Times New Roman"/>
-        </w:rPr>
-        <w:t>, BM25</w:t>
+        <w:t>OKTF, OKTFIDF, MaxLikelihood, JelinekMercer, BM25</w:t>
       </w:r>
       <w:r>
         <w:rPr>
@@ -1310,21 +1172,7 @@
         <w:rPr>
           <w:rFonts w:ascii="Times New Roman" w:hAnsi="Times New Roman" w:cs="Times New Roman"/>
         </w:rPr>
-        <w:t xml:space="preserve"> interface contains “</w:t>
-      </w:r>
-      <w:proofErr w:type="spellStart"/>
-      <w:r>
-        <w:rPr>
-          <w:rFonts w:ascii="Times New Roman" w:hAnsi="Times New Roman" w:cs="Times New Roman"/>
-        </w:rPr>
-        <w:t>setQuery</w:t>
-      </w:r>
-      <w:proofErr w:type="spellEnd"/>
-      <w:r>
-        <w:rPr>
-          <w:rFonts w:ascii="Times New Roman" w:hAnsi="Times New Roman" w:cs="Times New Roman"/>
-        </w:rPr>
-        <w:t>” method and “rank” method</w:t>
+        <w:t xml:space="preserve"> interface contains “setQuery” method and “rank” method</w:t>
       </w:r>
       <w:r>
         <w:rPr>
@@ -1531,21 +1379,7 @@
         <w:rPr>
           <w:rFonts w:ascii="Times New Roman" w:hAnsi="Times New Roman" w:cs="Times New Roman"/>
         </w:rPr>
-        <w:t xml:space="preserve">For each query, the </w:t>
-      </w:r>
-      <w:proofErr w:type="spellStart"/>
-      <w:r>
-        <w:rPr>
-          <w:rFonts w:ascii="Times New Roman" w:hAnsi="Times New Roman" w:cs="Times New Roman"/>
-        </w:rPr>
-        <w:t>QueryParser</w:t>
-      </w:r>
-      <w:proofErr w:type="spellEnd"/>
-      <w:r>
-        <w:rPr>
-          <w:rFonts w:ascii="Times New Roman" w:hAnsi="Times New Roman" w:cs="Times New Roman"/>
-        </w:rPr>
-        <w:t xml:space="preserve"> will do the following:</w:t>
+        <w:t>For each query, the QueryParser will do the following:</w:t>
       </w:r>
     </w:p>
     <w:p>
@@ -1658,21 +1492,7 @@
         <w:rPr>
           <w:rFonts w:ascii="Times New Roman" w:hAnsi="Times New Roman" w:cs="Times New Roman"/>
         </w:rPr>
-        <w:t xml:space="preserve"> in the filtering </w:t>
-      </w:r>
-      <w:proofErr w:type="gramStart"/>
-      <w:r>
-        <w:rPr>
-          <w:rFonts w:ascii="Times New Roman" w:hAnsi="Times New Roman" w:cs="Times New Roman"/>
-        </w:rPr>
-        <w:t>list which</w:t>
-      </w:r>
-      <w:proofErr w:type="gramEnd"/>
-      <w:r>
-        <w:rPr>
-          <w:rFonts w:ascii="Times New Roman" w:hAnsi="Times New Roman" w:cs="Times New Roman"/>
-        </w:rPr>
-        <w:t xml:space="preserve"> can be modified easily for experimental purpose.</w:t>
+        <w:t xml:space="preserve"> in the filtering list which can be modified easily for experimental purpose.</w:t>
       </w:r>
     </w:p>
     <w:p>
@@ -1996,23 +1816,7 @@
         <w:rPr>
           <w:rFonts w:ascii="Times New Roman" w:hAnsi="Times New Roman" w:cs="Times New Roman"/>
         </w:rPr>
-        <w:t xml:space="preserve">Generate the query </w:t>
-      </w:r>
-      <w:proofErr w:type="spellStart"/>
-      <w:proofErr w:type="gramStart"/>
-      <w:r>
-        <w:rPr>
-          <w:rFonts w:ascii="Times New Roman" w:hAnsi="Times New Roman" w:cs="Times New Roman"/>
-        </w:rPr>
-        <w:t>url</w:t>
-      </w:r>
-      <w:proofErr w:type="spellEnd"/>
-      <w:proofErr w:type="gramEnd"/>
-      <w:r>
-        <w:rPr>
-          <w:rFonts w:ascii="Times New Roman" w:hAnsi="Times New Roman" w:cs="Times New Roman"/>
-        </w:rPr>
-        <w:t>.</w:t>
+        <w:t>Generate the query url.</w:t>
       </w:r>
     </w:p>
     <w:p>
@@ -2031,21 +1835,7 @@
         <w:rPr>
           <w:rFonts w:ascii="Times New Roman" w:hAnsi="Times New Roman" w:cs="Times New Roman"/>
         </w:rPr>
-        <w:t xml:space="preserve">Get the invert list from web interface and parse it into </w:t>
-      </w:r>
-      <w:proofErr w:type="spellStart"/>
-      <w:r>
-        <w:rPr>
-          <w:rFonts w:ascii="Times New Roman" w:hAnsi="Times New Roman" w:cs="Times New Roman"/>
-        </w:rPr>
-        <w:t>InvertList</w:t>
-      </w:r>
-      <w:proofErr w:type="spellEnd"/>
-      <w:r>
-        <w:rPr>
-          <w:rFonts w:ascii="Times New Roman" w:hAnsi="Times New Roman" w:cs="Times New Roman"/>
-        </w:rPr>
-        <w:t xml:space="preserve"> class.</w:t>
+        <w:t>Get the invert list from web interface and parse it into InvertList class.</w:t>
       </w:r>
     </w:p>
     <w:p>
@@ -2076,35 +1866,7 @@
         <w:rPr>
           <w:rFonts w:ascii="Times New Roman" w:hAnsi="Times New Roman" w:cs="Times New Roman"/>
         </w:rPr>
-        <w:t xml:space="preserve">culate the require information based on </w:t>
-      </w:r>
-      <w:proofErr w:type="gramStart"/>
-      <w:r>
-        <w:rPr>
-          <w:rFonts w:ascii="Times New Roman" w:hAnsi="Times New Roman" w:cs="Times New Roman"/>
-        </w:rPr>
-        <w:t>model(</w:t>
-      </w:r>
-      <w:proofErr w:type="gramEnd"/>
-      <w:r>
-        <w:rPr>
-          <w:rFonts w:ascii="Times New Roman" w:hAnsi="Times New Roman" w:cs="Times New Roman"/>
-        </w:rPr>
-        <w:t xml:space="preserve">like query </w:t>
-      </w:r>
-      <w:proofErr w:type="spellStart"/>
-      <w:r>
-        <w:rPr>
-          <w:rFonts w:ascii="Times New Roman" w:hAnsi="Times New Roman" w:cs="Times New Roman"/>
-        </w:rPr>
-        <w:t>length,idf</w:t>
-      </w:r>
-      <w:proofErr w:type="spellEnd"/>
-      <w:r>
-        <w:rPr>
-          <w:rFonts w:ascii="Times New Roman" w:hAnsi="Times New Roman" w:cs="Times New Roman"/>
-        </w:rPr>
-        <w:t>).</w:t>
+        <w:t>culate the require information based on model(like query length,idf).</w:t>
       </w:r>
     </w:p>
     <w:p>
@@ -2173,21 +1935,7 @@
         <w:rPr>
           <w:rFonts w:ascii="Times New Roman" w:hAnsi="Times New Roman" w:cs="Times New Roman"/>
         </w:rPr>
-        <w:t xml:space="preserve">Saving the score in a map where key is </w:t>
-      </w:r>
-      <w:proofErr w:type="spellStart"/>
-      <w:r>
-        <w:rPr>
-          <w:rFonts w:ascii="Times New Roman" w:hAnsi="Times New Roman" w:cs="Times New Roman"/>
-        </w:rPr>
-        <w:t>docid</w:t>
-      </w:r>
-      <w:proofErr w:type="spellEnd"/>
-      <w:r>
-        <w:rPr>
-          <w:rFonts w:ascii="Times New Roman" w:hAnsi="Times New Roman" w:cs="Times New Roman"/>
-        </w:rPr>
-        <w:t xml:space="preserve"> and value is the score.</w:t>
+        <w:t>Saving the score in a map where key is docid and value is the score.</w:t>
       </w:r>
     </w:p>
     <w:p>
@@ -2206,21 +1954,7 @@
         <w:rPr>
           <w:rFonts w:ascii="Times New Roman" w:hAnsi="Times New Roman" w:cs="Times New Roman"/>
         </w:rPr>
-        <w:t xml:space="preserve">If the doc is already in the map, add the score to the existed value. Otherwise, put the </w:t>
-      </w:r>
-      <w:proofErr w:type="spellStart"/>
-      <w:r>
-        <w:rPr>
-          <w:rFonts w:ascii="Times New Roman" w:hAnsi="Times New Roman" w:cs="Times New Roman"/>
-        </w:rPr>
-        <w:t>docid</w:t>
-      </w:r>
-      <w:proofErr w:type="spellEnd"/>
-      <w:r>
-        <w:rPr>
-          <w:rFonts w:ascii="Times New Roman" w:hAnsi="Times New Roman" w:cs="Times New Roman"/>
-        </w:rPr>
-        <w:t xml:space="preserve"> with the score in the map.</w:t>
+        <w:t>If the doc is already in the map, add the score to the existed value. Otherwise, put the docid with the score in the map.</w:t>
       </w:r>
     </w:p>
     <w:p>
@@ -2291,21 +2025,7 @@
         <w:rPr>
           <w:rFonts w:ascii="Times New Roman" w:hAnsi="Times New Roman" w:cs="Times New Roman"/>
         </w:rPr>
-        <w:t xml:space="preserve">Space Vector Model: the </w:t>
-      </w:r>
-      <w:proofErr w:type="spellStart"/>
-      <w:r>
-        <w:rPr>
-          <w:rFonts w:ascii="Times New Roman" w:hAnsi="Times New Roman" w:cs="Times New Roman"/>
-        </w:rPr>
-        <w:t>avg_query_len</w:t>
-      </w:r>
-      <w:proofErr w:type="spellEnd"/>
-      <w:r>
-        <w:rPr>
-          <w:rFonts w:ascii="Times New Roman" w:hAnsi="Times New Roman" w:cs="Times New Roman"/>
-        </w:rPr>
-        <w:t xml:space="preserve"> is calculated by adding all the terms in preprocessed query and </w:t>
+        <w:t xml:space="preserve">Space Vector Model: the avg_query_len is calculated by adding all the terms in preprocessed query and </w:t>
       </w:r>
       <w:r>
         <w:rPr>
@@ -2326,19 +2046,11 @@
           <w:rFonts w:ascii="Times New Roman" w:hAnsi="Times New Roman" w:cs="Times New Roman"/>
         </w:rPr>
       </w:pPr>
-      <w:proofErr w:type="spellStart"/>
-      <w:r>
-        <w:rPr>
-          <w:rFonts w:ascii="Times New Roman" w:hAnsi="Times New Roman" w:cs="Times New Roman"/>
-        </w:rPr>
-        <w:t>Jelinek</w:t>
-      </w:r>
-      <w:proofErr w:type="spellEnd"/>
-      <w:r>
-        <w:rPr>
-          <w:rFonts w:ascii="Times New Roman" w:hAnsi="Times New Roman" w:cs="Times New Roman"/>
-        </w:rPr>
-        <w:t>-Mercer: λ = 0.2</w:t>
+      <w:r>
+        <w:rPr>
+          <w:rFonts w:ascii="Times New Roman" w:hAnsi="Times New Roman" w:cs="Times New Roman"/>
+        </w:rPr>
+        <w:t>Jelinek-Mercer: λ = 0.2</w:t>
       </w:r>
     </w:p>
     <w:p>
@@ -2468,27 +2180,7 @@
                 <w:sz w:val="22"/>
                 <w:szCs w:val="22"/>
               </w:rPr>
-              <w:t>DB = 3 (STOP</w:t>
-            </w:r>
-            <w:proofErr w:type="gramStart"/>
-            <w:r>
-              <w:rPr>
-                <w:rFonts w:ascii="Times New Roman" w:eastAsia="宋体" w:hAnsi="Times New Roman" w:cs="Times New Roman"/>
-                <w:color w:val="000000"/>
-                <w:sz w:val="22"/>
-                <w:szCs w:val="22"/>
-              </w:rPr>
-              <w:t>,STEM</w:t>
-            </w:r>
-            <w:proofErr w:type="gramEnd"/>
-            <w:r>
-              <w:rPr>
-                <w:rFonts w:ascii="Times New Roman" w:eastAsia="宋体" w:hAnsi="Times New Roman" w:cs="Times New Roman"/>
-                <w:color w:val="000000"/>
-                <w:sz w:val="22"/>
-                <w:szCs w:val="22"/>
-              </w:rPr>
-              <w:t>)</w:t>
+              <w:t>DB = 3 (STOP,STEM)</w:t>
             </w:r>
           </w:p>
         </w:tc>
@@ -2745,7 +2437,6 @@
                 <w:szCs w:val="22"/>
               </w:rPr>
             </w:pPr>
-            <w:proofErr w:type="spellStart"/>
             <w:r>
               <w:rPr>
                 <w:rFonts w:ascii="Times New Roman" w:eastAsia="宋体" w:hAnsi="Times New Roman" w:cs="Times New Roman"/>
@@ -2764,7 +2455,6 @@
               </w:rPr>
               <w:t>Class</w:t>
             </w:r>
-            <w:proofErr w:type="spellEnd"/>
           </w:p>
         </w:tc>
         <w:tc>
@@ -2808,7 +2498,6 @@
                 <w:szCs w:val="22"/>
               </w:rPr>
             </w:pPr>
-            <w:proofErr w:type="spellStart"/>
             <w:r>
               <w:rPr>
                 <w:rFonts w:ascii="Times New Roman" w:eastAsia="宋体" w:hAnsi="Times New Roman" w:cs="Times New Roman"/>
@@ -2827,7 +2516,6 @@
               </w:rPr>
               <w:t>Class</w:t>
             </w:r>
-            <w:proofErr w:type="spellEnd"/>
           </w:p>
         </w:tc>
         <w:tc>
@@ -2871,7 +2559,6 @@
                 <w:szCs w:val="22"/>
               </w:rPr>
             </w:pPr>
-            <w:proofErr w:type="spellStart"/>
             <w:r>
               <w:rPr>
                 <w:rFonts w:ascii="Times New Roman" w:eastAsia="宋体" w:hAnsi="Times New Roman" w:cs="Times New Roman"/>
@@ -2890,7 +2577,6 @@
               </w:rPr>
               <w:t>Class</w:t>
             </w:r>
-            <w:proofErr w:type="spellEnd"/>
           </w:p>
         </w:tc>
         <w:tc>
@@ -2934,7 +2620,6 @@
                 <w:szCs w:val="22"/>
               </w:rPr>
             </w:pPr>
-            <w:proofErr w:type="spellStart"/>
             <w:r>
               <w:rPr>
                 <w:rFonts w:ascii="Times New Roman" w:eastAsia="宋体" w:hAnsi="Times New Roman" w:cs="Times New Roman"/>
@@ -2953,7 +2638,6 @@
               </w:rPr>
               <w:t>Class</w:t>
             </w:r>
-            <w:proofErr w:type="spellEnd"/>
           </w:p>
         </w:tc>
       </w:tr>
@@ -3825,25 +3509,14 @@
                 <w:szCs w:val="22"/>
               </w:rPr>
             </w:pPr>
-            <w:proofErr w:type="spellStart"/>
-            <w:r>
-              <w:rPr>
-                <w:rFonts w:ascii="Times New Roman" w:eastAsia="宋体" w:hAnsi="Times New Roman" w:cs="Times New Roman"/>
-                <w:color w:val="000000"/>
-                <w:sz w:val="22"/>
-                <w:szCs w:val="22"/>
-              </w:rPr>
-              <w:t>Jelinek</w:t>
-            </w:r>
-            <w:proofErr w:type="spellEnd"/>
-            <w:r>
-              <w:rPr>
-                <w:rFonts w:ascii="Times New Roman" w:eastAsia="宋体" w:hAnsi="Times New Roman" w:cs="Times New Roman"/>
-                <w:color w:val="000000"/>
-                <w:sz w:val="22"/>
-                <w:szCs w:val="22"/>
-              </w:rPr>
-              <w:t>-Mercer</w:t>
+            <w:r>
+              <w:rPr>
+                <w:rFonts w:ascii="Times New Roman" w:eastAsia="宋体" w:hAnsi="Times New Roman" w:cs="Times New Roman"/>
+                <w:color w:val="000000"/>
+                <w:sz w:val="22"/>
+                <w:szCs w:val="22"/>
+              </w:rPr>
+              <w:t>Jelinek-Mercer</w:t>
             </w:r>
           </w:p>
         </w:tc>
@@ -4446,19 +4119,11 @@
           <w:rFonts w:ascii="Times New Roman" w:hAnsi="Times New Roman" w:cs="Times New Roman"/>
         </w:rPr>
       </w:pPr>
-      <w:proofErr w:type="gramStart"/>
-      <w:r>
-        <w:rPr>
-          <w:rFonts w:ascii="Times New Roman" w:hAnsi="Times New Roman" w:cs="Times New Roman"/>
-        </w:rPr>
-        <w:t>figure</w:t>
-      </w:r>
-      <w:proofErr w:type="gramEnd"/>
-      <w:r>
-        <w:rPr>
-          <w:rFonts w:ascii="Times New Roman" w:hAnsi="Times New Roman" w:cs="Times New Roman"/>
-        </w:rPr>
-        <w:t xml:space="preserve"> </w:t>
+      <w:r>
+        <w:rPr>
+          <w:rFonts w:ascii="Times New Roman" w:hAnsi="Times New Roman" w:cs="Times New Roman"/>
+        </w:rPr>
+        <w:t xml:space="preserve">figure </w:t>
       </w:r>
       <w:r>
         <w:rPr>
@@ -4540,19 +4205,11 @@
           <w:rFonts w:ascii="Times New Roman" w:hAnsi="Times New Roman" w:cs="Times New Roman"/>
         </w:rPr>
       </w:pPr>
-      <w:proofErr w:type="gramStart"/>
-      <w:r>
-        <w:rPr>
-          <w:rFonts w:ascii="Times New Roman" w:hAnsi="Times New Roman" w:cs="Times New Roman"/>
-        </w:rPr>
-        <w:t>figure</w:t>
-      </w:r>
-      <w:proofErr w:type="gramEnd"/>
-      <w:r>
-        <w:rPr>
-          <w:rFonts w:ascii="Times New Roman" w:hAnsi="Times New Roman" w:cs="Times New Roman"/>
-        </w:rPr>
-        <w:t xml:space="preserve"> </w:t>
+      <w:r>
+        <w:rPr>
+          <w:rFonts w:ascii="Times New Roman" w:hAnsi="Times New Roman" w:cs="Times New Roman"/>
+        </w:rPr>
+        <w:t xml:space="preserve">figure </w:t>
       </w:r>
       <w:r>
         <w:rPr>
@@ -4589,21 +4246,7 @@
         <w:rPr>
           <w:rFonts w:ascii="Times New Roman" w:hAnsi="Times New Roman" w:cs="Times New Roman"/>
         </w:rPr>
-        <w:t xml:space="preserve"> Recall-Precision (</w:t>
-      </w:r>
-      <w:proofErr w:type="spellStart"/>
-      <w:r>
-        <w:rPr>
-          <w:rFonts w:ascii="Times New Roman" w:hAnsi="Times New Roman" w:cs="Times New Roman"/>
-        </w:rPr>
-        <w:t>IRClass</w:t>
-      </w:r>
-      <w:proofErr w:type="spellEnd"/>
-      <w:r>
-        <w:rPr>
-          <w:rFonts w:ascii="Times New Roman" w:hAnsi="Times New Roman" w:cs="Times New Roman"/>
-        </w:rPr>
-        <w:t>)</w:t>
+        <w:t xml:space="preserve"> Recall-Precision (IRClass)</w:t>
       </w:r>
       <w:r>
         <w:rPr>
@@ -4625,21 +4268,7 @@
         <w:rPr>
           <w:rFonts w:ascii="Times New Roman" w:hAnsi="Times New Roman" w:cs="Times New Roman"/>
         </w:rPr>
-        <w:t>As the above table and figures shown, the OKAPITF*</w:t>
-      </w:r>
-      <w:proofErr w:type="gramStart"/>
-      <w:r>
-        <w:rPr>
-          <w:rFonts w:ascii="Times New Roman" w:hAnsi="Times New Roman" w:cs="Times New Roman"/>
-        </w:rPr>
-        <w:t>IDF(</w:t>
-      </w:r>
-      <w:proofErr w:type="gramEnd"/>
-      <w:r>
-        <w:rPr>
-          <w:rFonts w:ascii="Times New Roman" w:hAnsi="Times New Roman" w:cs="Times New Roman"/>
-        </w:rPr>
-        <w:t>model 2) has the highest mean average precision.</w:t>
+        <w:t>As the above table and figures shown, the OKAPITF*IDF(model 2) has the highest mean average precision.</w:t>
       </w:r>
       <w:r>
         <w:rPr>
@@ -4647,7 +4276,6 @@
         </w:rPr>
         <w:t xml:space="preserve"> BM25 has the second highest precision followed by </w:t>
       </w:r>
-      <w:proofErr w:type="spellStart"/>
       <w:r>
         <w:rPr>
           <w:rFonts w:ascii="Times New Roman" w:eastAsia="宋体" w:hAnsi="Times New Roman" w:cs="Times New Roman"/>
@@ -4655,9 +4283,8 @@
           <w:sz w:val="22"/>
           <w:szCs w:val="22"/>
         </w:rPr>
-        <w:t>Jelinek</w:t>
-      </w:r>
-      <w:proofErr w:type="spellEnd"/>
+        <w:t>Jelinek-Mercer</w:t>
+      </w:r>
       <w:r>
         <w:rPr>
           <w:rFonts w:ascii="Times New Roman" w:eastAsia="宋体" w:hAnsi="Times New Roman" w:cs="Times New Roman"/>
@@ -4665,17 +4292,18 @@
           <w:sz w:val="22"/>
           <w:szCs w:val="22"/>
         </w:rPr>
-        <w:t>-Mercer</w:t>
-      </w:r>
-      <w:r>
+        <w:t>.</w:t>
+      </w:r>
+    </w:p>
+    <w:p>
+      <w:pPr>
         <w:rPr>
           <w:rFonts w:ascii="Times New Roman" w:eastAsia="宋体" w:hAnsi="Times New Roman" w:cs="Times New Roman"/>
           <w:color w:val="000000"/>
           <w:sz w:val="22"/>
           <w:szCs w:val="22"/>
         </w:rPr>
-        <w:t>.</w:t>
-      </w:r>
+      </w:pPr>
     </w:p>
     <w:p>
       <w:pPr>
@@ -4686,16 +4314,15 @@
           <w:szCs w:val="22"/>
         </w:rPr>
       </w:pPr>
-    </w:p>
-    <w:p>
-      <w:pPr>
+      <w:r>
         <w:rPr>
           <w:rFonts w:ascii="Times New Roman" w:eastAsia="宋体" w:hAnsi="Times New Roman" w:cs="Times New Roman"/>
           <w:color w:val="000000"/>
           <w:sz w:val="22"/>
           <w:szCs w:val="22"/>
         </w:rPr>
-      </w:pPr>
+        <w:t>Comparing the result between NIST and IRClass, the relative position</w:t>
+      </w:r>
       <w:r>
         <w:rPr>
           <w:rFonts w:ascii="Times New Roman" w:eastAsia="宋体" w:hAnsi="Times New Roman" w:cs="Times New Roman"/>
@@ -4703,9 +4330,8 @@
           <w:sz w:val="22"/>
           <w:szCs w:val="22"/>
         </w:rPr>
-        <w:t xml:space="preserve">Comparing the result between NIST and </w:t>
-      </w:r>
-      <w:proofErr w:type="spellStart"/>
+        <w:t>s</w:t>
+      </w:r>
       <w:r>
         <w:rPr>
           <w:rFonts w:ascii="Times New Roman" w:eastAsia="宋体" w:hAnsi="Times New Roman" w:cs="Times New Roman"/>
@@ -4713,9 +4339,8 @@
           <w:sz w:val="22"/>
           <w:szCs w:val="22"/>
         </w:rPr>
-        <w:t>IRClass</w:t>
-      </w:r>
-      <w:proofErr w:type="spellEnd"/>
+        <w:t xml:space="preserve"> of these model</w:t>
+      </w:r>
       <w:r>
         <w:rPr>
           <w:rFonts w:ascii="Times New Roman" w:eastAsia="宋体" w:hAnsi="Times New Roman" w:cs="Times New Roman"/>
@@ -4723,7 +4348,7 @@
           <w:sz w:val="22"/>
           <w:szCs w:val="22"/>
         </w:rPr>
-        <w:t>, the relative position</w:t>
+        <w:t>s</w:t>
       </w:r>
       <w:r>
         <w:rPr>
@@ -4732,7 +4357,7 @@
           <w:sz w:val="22"/>
           <w:szCs w:val="22"/>
         </w:rPr>
-        <w:t>s</w:t>
+        <w:t xml:space="preserve"> are remain</w:t>
       </w:r>
       <w:r>
         <w:rPr>
@@ -4741,7 +4366,7 @@
           <w:sz w:val="22"/>
           <w:szCs w:val="22"/>
         </w:rPr>
-        <w:t xml:space="preserve"> of these model</w:t>
+        <w:t>ing</w:t>
       </w:r>
       <w:r>
         <w:rPr>
@@ -4750,7 +4375,7 @@
           <w:sz w:val="22"/>
           <w:szCs w:val="22"/>
         </w:rPr>
-        <w:t>s</w:t>
+        <w:t xml:space="preserve"> same whereas IRClass ge</w:t>
       </w:r>
       <w:r>
         <w:rPr>
@@ -4759,16 +4384,92 @@
           <w:sz w:val="22"/>
           <w:szCs w:val="22"/>
         </w:rPr>
-        <w:t xml:space="preserve"> are remain</w:t>
-      </w:r>
-      <w:r>
+        <w:t>t higher precision. It is probably because that IRClass is using similar model as us while NIST using a different way to rank documents.</w:t>
+      </w:r>
+    </w:p>
+    <w:p>
+      <w:pPr>
         <w:rPr>
           <w:rFonts w:ascii="Times New Roman" w:eastAsia="宋体" w:hAnsi="Times New Roman" w:cs="Times New Roman"/>
           <w:color w:val="000000"/>
           <w:sz w:val="22"/>
           <w:szCs w:val="22"/>
         </w:rPr>
-        <w:t>ing</w:t>
+      </w:pPr>
+    </w:p>
+    <w:p>
+      <w:pPr>
+        <w:rPr>
+          <w:rFonts w:ascii="Times New Roman" w:hAnsi="Times New Roman" w:cs="Times New Roman"/>
+        </w:rPr>
+      </w:pPr>
+      <w:r>
+        <w:rPr>
+          <w:rFonts w:ascii="Times New Roman" w:hAnsi="Times New Roman" w:cs="Times New Roman"/>
+        </w:rPr>
+        <w:t>The recall-precision plot shows that although BM25 has a top precision at the beginning and the end, but the average precision in the middle is lower than OKAPITF*IDF.</w:t>
+      </w:r>
+      <w:r>
+        <w:rPr>
+          <w:rFonts w:ascii="Times New Roman" w:hAnsi="Times New Roman" w:cs="Times New Roman"/>
+        </w:rPr>
+        <w:t xml:space="preserve"> </w:t>
+      </w:r>
+      <w:r>
+        <w:rPr>
+          <w:rFonts w:ascii="Times New Roman" w:hAnsi="Times New Roman" w:cs="Times New Roman"/>
+        </w:rPr>
+        <w:t>Therefore, the MAP of BM25 is lower than OKAPITF*IDF. I</w:t>
+      </w:r>
+      <w:r>
+        <w:rPr>
+          <w:rFonts w:ascii="Times New Roman" w:hAnsi="Times New Roman" w:cs="Times New Roman"/>
+        </w:rPr>
+        <w:t xml:space="preserve">f we want to have more relevant documents, </w:t>
+      </w:r>
+      <w:r>
+        <w:rPr>
+          <w:rFonts w:ascii="Times New Roman" w:hAnsi="Times New Roman" w:cs="Times New Roman"/>
+        </w:rPr>
+        <w:t xml:space="preserve">OKAPITF*IDF </w:t>
+      </w:r>
+      <w:r>
+        <w:rPr>
+          <w:rFonts w:ascii="Times New Roman" w:hAnsi="Times New Roman" w:cs="Times New Roman"/>
+        </w:rPr>
+        <w:t>should be chosen. But if we want to have more relevant documents at beginning of query, we need BM25.</w:t>
+      </w:r>
+    </w:p>
+    <w:p>
+      <w:pPr>
+        <w:rPr>
+          <w:rFonts w:ascii="Times New Roman" w:hAnsi="Times New Roman" w:cs="Times New Roman"/>
+        </w:rPr>
+      </w:pPr>
+    </w:p>
+    <w:p>
+      <w:pPr>
+        <w:rPr>
+          <w:rFonts w:ascii="Times New Roman" w:hAnsi="Times New Roman" w:cs="Times New Roman"/>
+        </w:rPr>
+      </w:pPr>
+      <w:r>
+        <w:rPr>
+          <w:rFonts w:ascii="Times New Roman" w:hAnsi="Times New Roman" w:cs="Times New Roman"/>
+        </w:rPr>
+        <w:t xml:space="preserve">Comparing the </w:t>
+      </w:r>
+      <w:r>
+        <w:rPr>
+          <w:rFonts w:ascii="Times New Roman" w:hAnsi="Times New Roman" w:cs="Times New Roman"/>
+        </w:rPr>
+        <w:t>Language Model,</w:t>
+      </w:r>
+      <w:r>
+        <w:rPr>
+          <w:rFonts w:ascii="Times New Roman" w:hAnsi="Times New Roman" w:cs="Times New Roman"/>
+        </w:rPr>
+        <w:t xml:space="preserve"> although Laplace has a very high recall at beginning, it also drops fast with the processing. On the other hand, </w:t>
       </w:r>
       <w:r>
         <w:rPr>
@@ -4777,161 +4478,7 @@
           <w:sz w:val="22"/>
           <w:szCs w:val="22"/>
         </w:rPr>
-        <w:t xml:space="preserve"> same whereas </w:t>
-      </w:r>
-      <w:proofErr w:type="spellStart"/>
-      <w:r>
-        <w:rPr>
-          <w:rFonts w:ascii="Times New Roman" w:eastAsia="宋体" w:hAnsi="Times New Roman" w:cs="Times New Roman"/>
-          <w:color w:val="000000"/>
-          <w:sz w:val="22"/>
-          <w:szCs w:val="22"/>
-        </w:rPr>
-        <w:t>IRClass</w:t>
-      </w:r>
-      <w:proofErr w:type="spellEnd"/>
-      <w:r>
-        <w:rPr>
-          <w:rFonts w:ascii="Times New Roman" w:eastAsia="宋体" w:hAnsi="Times New Roman" w:cs="Times New Roman"/>
-          <w:color w:val="000000"/>
-          <w:sz w:val="22"/>
-          <w:szCs w:val="22"/>
-        </w:rPr>
-        <w:t xml:space="preserve"> ge</w:t>
-      </w:r>
-      <w:r>
-        <w:rPr>
-          <w:rFonts w:ascii="Times New Roman" w:eastAsia="宋体" w:hAnsi="Times New Roman" w:cs="Times New Roman"/>
-          <w:color w:val="000000"/>
-          <w:sz w:val="22"/>
-          <w:szCs w:val="22"/>
-        </w:rPr>
-        <w:t xml:space="preserve">t higher precision. It is probably because that </w:t>
-      </w:r>
-      <w:proofErr w:type="spellStart"/>
-      <w:r>
-        <w:rPr>
-          <w:rFonts w:ascii="Times New Roman" w:eastAsia="宋体" w:hAnsi="Times New Roman" w:cs="Times New Roman"/>
-          <w:color w:val="000000"/>
-          <w:sz w:val="22"/>
-          <w:szCs w:val="22"/>
-        </w:rPr>
-        <w:t>IRClass</w:t>
-      </w:r>
-      <w:proofErr w:type="spellEnd"/>
-      <w:r>
-        <w:rPr>
-          <w:rFonts w:ascii="Times New Roman" w:eastAsia="宋体" w:hAnsi="Times New Roman" w:cs="Times New Roman"/>
-          <w:color w:val="000000"/>
-          <w:sz w:val="22"/>
-          <w:szCs w:val="22"/>
-        </w:rPr>
-        <w:t xml:space="preserve"> is using similar model as us while NIST using a different way to rank documents.</w:t>
-      </w:r>
-    </w:p>
-    <w:p>
-      <w:pPr>
-        <w:rPr>
-          <w:rFonts w:ascii="Times New Roman" w:eastAsia="宋体" w:hAnsi="Times New Roman" w:cs="Times New Roman"/>
-          <w:color w:val="000000"/>
-          <w:sz w:val="22"/>
-          <w:szCs w:val="22"/>
-        </w:rPr>
-      </w:pPr>
-    </w:p>
-    <w:p>
-      <w:pPr>
-        <w:rPr>
-          <w:rFonts w:ascii="Times New Roman" w:hAnsi="Times New Roman" w:cs="Times New Roman"/>
-        </w:rPr>
-      </w:pPr>
-      <w:r>
-        <w:rPr>
-          <w:rFonts w:ascii="Times New Roman" w:hAnsi="Times New Roman" w:cs="Times New Roman"/>
-        </w:rPr>
-        <w:t>The recall-precision plot shows that although BM25 has a top precision at the beginning and the end, but the average precision in the middle is lower than OKAPITF*IDF.</w:t>
-      </w:r>
-      <w:r>
-        <w:rPr>
-          <w:rFonts w:ascii="Times New Roman" w:hAnsi="Times New Roman" w:cs="Times New Roman"/>
-        </w:rPr>
-        <w:t xml:space="preserve"> </w:t>
-      </w:r>
-      <w:r>
-        <w:rPr>
-          <w:rFonts w:ascii="Times New Roman" w:hAnsi="Times New Roman" w:cs="Times New Roman"/>
-        </w:rPr>
-        <w:t>Therefore, the MAP of BM25 is lower than OKAPITF*IDF. I</w:t>
-      </w:r>
-      <w:r>
-        <w:rPr>
-          <w:rFonts w:ascii="Times New Roman" w:hAnsi="Times New Roman" w:cs="Times New Roman"/>
-        </w:rPr>
-        <w:t xml:space="preserve">f we want to have more relevant documents, </w:t>
-      </w:r>
-      <w:r>
-        <w:rPr>
-          <w:rFonts w:ascii="Times New Roman" w:hAnsi="Times New Roman" w:cs="Times New Roman"/>
-        </w:rPr>
-        <w:t xml:space="preserve">OKAPITF*IDF </w:t>
-      </w:r>
-      <w:r>
-        <w:rPr>
-          <w:rFonts w:ascii="Times New Roman" w:hAnsi="Times New Roman" w:cs="Times New Roman"/>
-        </w:rPr>
-        <w:t>should be chosen. But if we want to have more relevant documents at beginning of query, we need BM25.</w:t>
-      </w:r>
-    </w:p>
-    <w:p>
-      <w:pPr>
-        <w:rPr>
-          <w:rFonts w:ascii="Times New Roman" w:hAnsi="Times New Roman" w:cs="Times New Roman"/>
-        </w:rPr>
-      </w:pPr>
-    </w:p>
-    <w:p>
-      <w:pPr>
-        <w:rPr>
-          <w:rFonts w:ascii="Times New Roman" w:hAnsi="Times New Roman" w:cs="Times New Roman"/>
-        </w:rPr>
-      </w:pPr>
-      <w:r>
-        <w:rPr>
-          <w:rFonts w:ascii="Times New Roman" w:hAnsi="Times New Roman" w:cs="Times New Roman"/>
-        </w:rPr>
-        <w:t xml:space="preserve">Comparing the </w:t>
-      </w:r>
-      <w:r>
-        <w:rPr>
-          <w:rFonts w:ascii="Times New Roman" w:hAnsi="Times New Roman" w:cs="Times New Roman"/>
-        </w:rPr>
-        <w:t>Language Model,</w:t>
-      </w:r>
-      <w:r>
-        <w:rPr>
-          <w:rFonts w:ascii="Times New Roman" w:hAnsi="Times New Roman" w:cs="Times New Roman"/>
-        </w:rPr>
-        <w:t xml:space="preserve"> although Laplace has a very high recall at beginning, it also drops fast with the processing. On the other hand, </w:t>
-      </w:r>
-      <w:proofErr w:type="spellStart"/>
-      <w:r>
-        <w:rPr>
-          <w:rFonts w:ascii="Times New Roman" w:eastAsia="宋体" w:hAnsi="Times New Roman" w:cs="Times New Roman"/>
-          <w:color w:val="000000"/>
-          <w:sz w:val="22"/>
-          <w:szCs w:val="22"/>
-        </w:rPr>
-        <w:t>Jelinek</w:t>
-      </w:r>
-      <w:proofErr w:type="spellEnd"/>
-      <w:r>
-        <w:rPr>
-          <w:rFonts w:ascii="Times New Roman" w:eastAsia="宋体" w:hAnsi="Times New Roman" w:cs="Times New Roman"/>
-          <w:color w:val="000000"/>
-          <w:sz w:val="22"/>
-          <w:szCs w:val="22"/>
-        </w:rPr>
-        <w:t>-Mercer’s performance is relatively stable</w:t>
+        <w:t>Jelinek-Mercer’s performance is relatively stable</w:t>
       </w:r>
       <w:r>
         <w:rPr>
@@ -5022,27 +4569,7 @@
                 <w:sz w:val="22"/>
                 <w:szCs w:val="22"/>
               </w:rPr>
-              <w:t>DB = 2 (STOP</w:t>
-            </w:r>
-            <w:proofErr w:type="gramStart"/>
-            <w:r>
-              <w:rPr>
-                <w:rFonts w:ascii="Times New Roman" w:eastAsia="宋体" w:hAnsi="Times New Roman" w:cs="Times New Roman"/>
-                <w:color w:val="000000"/>
-                <w:sz w:val="22"/>
-                <w:szCs w:val="22"/>
-              </w:rPr>
-              <w:t>,NO</w:t>
-            </w:r>
-            <w:proofErr w:type="gramEnd"/>
-            <w:r>
-              <w:rPr>
-                <w:rFonts w:ascii="Times New Roman" w:eastAsia="宋体" w:hAnsi="Times New Roman" w:cs="Times New Roman"/>
-                <w:color w:val="000000"/>
-                <w:sz w:val="22"/>
-                <w:szCs w:val="22"/>
-              </w:rPr>
-              <w:t xml:space="preserve"> STEM)</w:t>
+              <w:t>DB = 2 (STOP,NO STEM)</w:t>
             </w:r>
           </w:p>
         </w:tc>
@@ -5299,7 +4826,6 @@
                 <w:szCs w:val="22"/>
               </w:rPr>
             </w:pPr>
-            <w:proofErr w:type="spellStart"/>
             <w:r>
               <w:rPr>
                 <w:rFonts w:ascii="Times New Roman" w:eastAsia="宋体" w:hAnsi="Times New Roman" w:cs="Times New Roman"/>
@@ -5309,7 +4835,6 @@
               </w:rPr>
               <w:t>IRClass</w:t>
             </w:r>
-            <w:proofErr w:type="spellEnd"/>
           </w:p>
         </w:tc>
         <w:tc>
@@ -5353,7 +4878,6 @@
                 <w:szCs w:val="22"/>
               </w:rPr>
             </w:pPr>
-            <w:proofErr w:type="spellStart"/>
             <w:r>
               <w:rPr>
                 <w:rFonts w:ascii="Times New Roman" w:eastAsia="宋体" w:hAnsi="Times New Roman" w:cs="Times New Roman"/>
@@ -5363,7 +4887,6 @@
               </w:rPr>
               <w:t>IRClass</w:t>
             </w:r>
-            <w:proofErr w:type="spellEnd"/>
           </w:p>
         </w:tc>
         <w:tc>
@@ -5407,7 +4930,6 @@
                 <w:szCs w:val="22"/>
               </w:rPr>
             </w:pPr>
-            <w:proofErr w:type="spellStart"/>
             <w:r>
               <w:rPr>
                 <w:rFonts w:ascii="Times New Roman" w:eastAsia="宋体" w:hAnsi="Times New Roman" w:cs="Times New Roman"/>
@@ -5417,7 +4939,6 @@
               </w:rPr>
               <w:t>IRClass</w:t>
             </w:r>
-            <w:proofErr w:type="spellEnd"/>
           </w:p>
         </w:tc>
         <w:tc>
@@ -5461,7 +4982,6 @@
                 <w:szCs w:val="22"/>
               </w:rPr>
             </w:pPr>
-            <w:proofErr w:type="spellStart"/>
             <w:r>
               <w:rPr>
                 <w:rFonts w:ascii="Times New Roman" w:eastAsia="宋体" w:hAnsi="Times New Roman" w:cs="Times New Roman"/>
@@ -5471,7 +4991,6 @@
               </w:rPr>
               <w:t>IRClass</w:t>
             </w:r>
-            <w:proofErr w:type="spellEnd"/>
           </w:p>
         </w:tc>
       </w:tr>
@@ -6319,25 +5838,14 @@
                 <w:szCs w:val="22"/>
               </w:rPr>
             </w:pPr>
-            <w:proofErr w:type="spellStart"/>
-            <w:r>
-              <w:rPr>
-                <w:rFonts w:ascii="Times New Roman" w:eastAsia="宋体" w:hAnsi="Times New Roman" w:cs="Times New Roman"/>
-                <w:color w:val="000000"/>
-                <w:sz w:val="22"/>
-                <w:szCs w:val="22"/>
-              </w:rPr>
-              <w:t>Jelinek</w:t>
-            </w:r>
-            <w:proofErr w:type="spellEnd"/>
-            <w:r>
-              <w:rPr>
-                <w:rFonts w:ascii="Times New Roman" w:eastAsia="宋体" w:hAnsi="Times New Roman" w:cs="Times New Roman"/>
-                <w:color w:val="000000"/>
-                <w:sz w:val="22"/>
-                <w:szCs w:val="22"/>
-              </w:rPr>
-              <w:t>-Mercer</w:t>
+            <w:r>
+              <w:rPr>
+                <w:rFonts w:ascii="Times New Roman" w:eastAsia="宋体" w:hAnsi="Times New Roman" w:cs="Times New Roman"/>
+                <w:color w:val="000000"/>
+                <w:sz w:val="22"/>
+                <w:szCs w:val="22"/>
+              </w:rPr>
+              <w:t>Jelinek-Mercer</w:t>
             </w:r>
           </w:p>
         </w:tc>
@@ -6906,19 +6414,11 @@
           <w:rFonts w:ascii="Times New Roman" w:hAnsi="Times New Roman" w:cs="Times New Roman"/>
         </w:rPr>
       </w:pPr>
-      <w:proofErr w:type="gramStart"/>
-      <w:r>
-        <w:rPr>
-          <w:rFonts w:ascii="Times New Roman" w:hAnsi="Times New Roman" w:cs="Times New Roman"/>
-        </w:rPr>
-        <w:t>figure</w:t>
-      </w:r>
-      <w:proofErr w:type="gramEnd"/>
-      <w:r>
-        <w:rPr>
-          <w:rFonts w:ascii="Times New Roman" w:hAnsi="Times New Roman" w:cs="Times New Roman"/>
-        </w:rPr>
-        <w:t xml:space="preserve"> </w:t>
+      <w:r>
+        <w:rPr>
+          <w:rFonts w:ascii="Times New Roman" w:hAnsi="Times New Roman" w:cs="Times New Roman"/>
+        </w:rPr>
+        <w:t xml:space="preserve">figure </w:t>
       </w:r>
       <w:r>
         <w:rPr>
@@ -7007,19 +6507,11 @@
           <w:rFonts w:ascii="Times New Roman" w:hAnsi="Times New Roman" w:cs="Times New Roman"/>
         </w:rPr>
       </w:pPr>
-      <w:proofErr w:type="gramStart"/>
-      <w:r>
-        <w:rPr>
-          <w:rFonts w:ascii="Times New Roman" w:hAnsi="Times New Roman" w:cs="Times New Roman"/>
-        </w:rPr>
-        <w:t>figure</w:t>
-      </w:r>
-      <w:proofErr w:type="gramEnd"/>
-      <w:r>
-        <w:rPr>
-          <w:rFonts w:ascii="Times New Roman" w:hAnsi="Times New Roman" w:cs="Times New Roman"/>
-        </w:rPr>
-        <w:t xml:space="preserve"> </w:t>
+      <w:r>
+        <w:rPr>
+          <w:rFonts w:ascii="Times New Roman" w:hAnsi="Times New Roman" w:cs="Times New Roman"/>
+        </w:rPr>
+        <w:t xml:space="preserve">figure </w:t>
       </w:r>
       <w:r>
         <w:rPr>
@@ -7056,21 +6548,7 @@
         <w:rPr>
           <w:rFonts w:ascii="Times New Roman" w:hAnsi="Times New Roman" w:cs="Times New Roman"/>
         </w:rPr>
-        <w:t xml:space="preserve"> Recall-Precision (</w:t>
-      </w:r>
-      <w:proofErr w:type="spellStart"/>
-      <w:r>
-        <w:rPr>
-          <w:rFonts w:ascii="Times New Roman" w:hAnsi="Times New Roman" w:cs="Times New Roman"/>
-        </w:rPr>
-        <w:t>IRClass</w:t>
-      </w:r>
-      <w:proofErr w:type="spellEnd"/>
-      <w:r>
-        <w:rPr>
-          <w:rFonts w:ascii="Times New Roman" w:hAnsi="Times New Roman" w:cs="Times New Roman"/>
-        </w:rPr>
-        <w:t>) on DB2</w:t>
+        <w:t xml:space="preserve"> Recall-Precision (IRClass) on DB2</w:t>
       </w:r>
     </w:p>
     <w:p>
@@ -7097,8 +6575,172 @@
         </w:rPr>
         <w:t xml:space="preserve"> Since I manually </w:t>
       </w:r>
+      <w:r>
+        <w:rPr>
+          <w:rFonts w:ascii="Times New Roman" w:hAnsi="Times New Roman" w:cs="Times New Roman" w:hint="eastAsia"/>
+        </w:rPr>
+        <w:t xml:space="preserve">covert the term to stemming version, </w:t>
+      </w:r>
+      <w:r>
+        <w:rPr>
+          <w:rFonts w:ascii="Times New Roman" w:hAnsi="Times New Roman" w:cs="Times New Roman" w:hint="eastAsia"/>
+        </w:rPr>
+        <w:t xml:space="preserve">the result from </w:t>
+      </w:r>
+      <w:r>
+        <w:rPr>
+          <w:rFonts w:ascii="Times New Roman" w:hAnsi="Times New Roman" w:cs="Times New Roman"/>
+        </w:rPr>
+        <w:t>web interface becomes difference.</w:t>
+      </w:r>
+      <w:r>
+        <w:rPr>
+          <w:rFonts w:ascii="Times New Roman" w:hAnsi="Times New Roman" w:cs="Times New Roman"/>
+        </w:rPr>
+        <w:t xml:space="preserve"> </w:t>
+      </w:r>
+      <w:r>
+        <w:rPr>
+          <w:rFonts w:ascii="Times New Roman" w:hAnsi="Times New Roman" w:cs="Times New Roman"/>
+        </w:rPr>
+        <w:t xml:space="preserve">DB2 doesn’t support stemming, a word, such as measures, will not automatically count as </w:t>
+      </w:r>
+      <w:r>
+        <w:rPr>
+          <w:rFonts w:ascii="Times New Roman" w:hAnsi="Times New Roman" w:cs="Times New Roman"/>
+        </w:rPr>
+        <w:t>‘</w:t>
+      </w:r>
+      <w:r>
+        <w:rPr>
+          <w:rFonts w:ascii="Times New Roman" w:hAnsi="Times New Roman" w:cs="Times New Roman"/>
+        </w:rPr>
+        <w:t>measure</w:t>
+      </w:r>
+      <w:r>
+        <w:rPr>
+          <w:rFonts w:ascii="Times New Roman" w:hAnsi="Times New Roman" w:cs="Times New Roman"/>
+        </w:rPr>
+        <w:t>’</w:t>
+      </w:r>
+      <w:r>
+        <w:rPr>
+          <w:rFonts w:ascii="Times New Roman" w:hAnsi="Times New Roman" w:cs="Times New Roman"/>
+        </w:rPr>
+        <w:t xml:space="preserve"> in invert list, which will </w:t>
+      </w:r>
+      <w:r>
+        <w:rPr>
+          <w:rFonts w:ascii="Times New Roman" w:hAnsi="Times New Roman" w:cs="Times New Roman"/>
+        </w:rPr>
+        <w:t>cause</w:t>
+      </w:r>
+      <w:r>
+        <w:rPr>
+          <w:rFonts w:ascii="Times New Roman" w:hAnsi="Times New Roman" w:cs="Times New Roman"/>
+        </w:rPr>
+        <w:t xml:space="preserve"> a lot of documents missing in the invert list and hence decreases the precision of ranking results.</w:t>
+      </w:r>
+      <w:r>
+        <w:rPr>
+          <w:rFonts w:ascii="Times New Roman" w:hAnsi="Times New Roman" w:cs="Times New Roman"/>
+        </w:rPr>
+        <w:t xml:space="preserve"> For all five models, the precision becomes lower in both NIST and IRClass.</w:t>
+      </w:r>
+    </w:p>
+    <w:p>
+      <w:pPr>
+        <w:rPr>
+          <w:rFonts w:ascii="Times New Roman" w:hAnsi="Times New Roman" w:cs="Times New Roman"/>
+        </w:rPr>
+      </w:pPr>
+    </w:p>
+    <w:p>
+      <w:pPr>
+        <w:rPr>
+          <w:rFonts w:ascii="Times New Roman" w:hAnsi="Times New Roman" w:cs="Times New Roman"/>
+        </w:rPr>
+      </w:pPr>
+      <w:r>
+        <w:rPr>
+          <w:rFonts w:ascii="Times New Roman" w:hAnsi="Times New Roman" w:cs="Times New Roman"/>
+        </w:rPr>
+        <w:t xml:space="preserve">Consider a single document that is relevant to the query in DB3, </w:t>
+      </w:r>
+      <w:r>
+        <w:rPr>
+          <w:rFonts w:ascii="Times New Roman" w:hAnsi="Times New Roman" w:cs="Times New Roman"/>
+        </w:rPr>
+        <w:t>for a certain term, if this term in document most likely appear as noun but the stemming class convert</w:t>
+      </w:r>
+      <w:r>
+        <w:rPr>
+          <w:rFonts w:ascii="Times New Roman" w:hAnsi="Times New Roman" w:cs="Times New Roman"/>
+        </w:rPr>
+        <w:t>s</w:t>
+      </w:r>
+      <w:r>
+        <w:rPr>
+          <w:rFonts w:ascii="Times New Roman" w:hAnsi="Times New Roman" w:cs="Times New Roman"/>
+        </w:rPr>
+        <w:t xml:space="preserve"> the noun term to verb.</w:t>
+      </w:r>
+      <w:r>
+        <w:rPr>
+          <w:rFonts w:ascii="Times New Roman" w:hAnsi="Times New Roman" w:cs="Times New Roman"/>
+        </w:rPr>
+        <w:t xml:space="preserve"> Then in DB2, </w:t>
+      </w:r>
+      <w:r>
+        <w:rPr>
+          <w:rFonts w:ascii="Times New Roman" w:hAnsi="Times New Roman" w:cs="Times New Roman"/>
+        </w:rPr>
+        <w:t xml:space="preserve">we only got the invert list on the verb thus </w:t>
+      </w:r>
+      <w:r>
+        <w:rPr>
+          <w:rFonts w:ascii="Times New Roman" w:hAnsi="Times New Roman" w:cs="Times New Roman"/>
+        </w:rPr>
+        <w:t xml:space="preserve">this document may become irrelevant to the </w:t>
+      </w:r>
+      <w:r>
+        <w:rPr>
+          <w:rFonts w:ascii="Times New Roman" w:hAnsi="Times New Roman" w:cs="Times New Roman"/>
+        </w:rPr>
+        <w:t>query on this term and thus the ranking score becomes lower.</w:t>
+      </w:r>
+      <w:r>
+        <w:rPr>
+          <w:rFonts w:ascii="Times New Roman" w:hAnsi="Times New Roman" w:cs="Times New Roman" w:hint="eastAsia"/>
+        </w:rPr>
+        <w:t xml:space="preserve"> And for those document</w:t>
+      </w:r>
+      <w:r>
+        <w:rPr>
+          <w:rFonts w:ascii="Times New Roman" w:hAnsi="Times New Roman" w:cs="Times New Roman"/>
+        </w:rPr>
+        <w:t>s</w:t>
+      </w:r>
+      <w:r>
+        <w:rPr>
+          <w:rFonts w:ascii="Times New Roman" w:hAnsi="Times New Roman" w:cs="Times New Roman" w:hint="eastAsia"/>
+        </w:rPr>
+        <w:t xml:space="preserve"> that </w:t>
+      </w:r>
+      <w:r>
+        <w:rPr>
+          <w:rFonts w:ascii="Times New Roman" w:hAnsi="Times New Roman" w:cs="Times New Roman"/>
+        </w:rPr>
+        <w:t>have</w:t>
+      </w:r>
       <w:bookmarkStart w:id="0" w:name="_GoBack"/>
       <w:bookmarkEnd w:id="0"/>
+      <w:r>
+        <w:rPr>
+          <w:rFonts w:ascii="Times New Roman" w:hAnsi="Times New Roman" w:cs="Times New Roman"/>
+        </w:rPr>
+        <w:t xml:space="preserve"> term as same as the query has, since we change the term, then they also becomes unseen and cannot be retrieved from web interface.</w:t>
+      </w:r>
     </w:p>
     <w:sectPr>
       <w:pgSz w:w="12240" w:h="15840"/>
@@ -11443,7 +11085,7 @@
 </file>
 
 <file path=customXml/itemProps1.xml><?xml version="1.0" encoding="utf-8"?>
-<ds:datastoreItem xmlns:ds="http://schemas.openxmlformats.org/officeDocument/2006/customXml" ds:itemID="{8A96E1A6-1512-CA43-B4C1-791691DA1134}">
+<ds:datastoreItem xmlns:ds="http://schemas.openxmlformats.org/officeDocument/2006/customXml" ds:itemID="{806B9F4D-B262-184A-8E53-A52468051288}">
   <ds:schemaRefs>
     <ds:schemaRef ds:uri="http://schemas.openxmlformats.org/officeDocument/2006/bibliography"/>
   </ds:schemaRefs>

</xml_diff>